<commit_message>
Created initial stacked bar chart for week 10 homework
</commit_message>
<xml_diff>
--- a/FIT3179 Homework Assessment Week 9.docx
+++ b/FIT3179 Homework Assessment Week 9.docx
@@ -2,6 +2,138 @@
 <file path=word/document.xml><?xml version="1.0" encoding="utf-8"?>
 <w:document xmlns:wpc="http://schemas.microsoft.com/office/word/2010/wordprocessingCanvas" xmlns:cx="http://schemas.microsoft.com/office/drawing/2014/chartex" xmlns:cx1="http://schemas.microsoft.com/office/drawing/2015/9/8/chartex" xmlns:cx2="http://schemas.microsoft.com/office/drawing/2015/10/21/chartex" xmlns:cx3="http://schemas.microsoft.com/office/drawing/2016/5/9/chartex" xmlns:cx4="http://schemas.microsoft.com/office/drawing/2016/5/10/chartex" xmlns:cx5="http://schemas.microsoft.com/office/drawing/2016/5/11/chartex" xmlns:cx6="http://schemas.microsoft.com/office/drawing/2016/5/12/chartex" xmlns:cx7="http://schemas.microsoft.com/office/drawing/2016/5/13/chartex" xmlns:cx8="http://schemas.microsoft.com/office/drawing/2016/5/14/chartex" xmlns:mc="http://schemas.openxmlformats.org/markup-compatibility/2006" xmlns:aink="http://schemas.microsoft.com/office/drawing/2016/ink" xmlns:am3d="http://schemas.microsoft.com/office/drawing/2017/model3d" xmlns:o="urn:schemas-microsoft-com:office:office" xmlns:oel="http://schemas.microsoft.com/office/2019/extlst" xmlns:r="http://schemas.openxmlformats.org/officeDocument/2006/relationships" xmlns:m="http://schemas.openxmlformats.org/officeDocument/2006/math" xmlns:v="urn:schemas-microsoft-com:vml" xmlns:wp14="http://schemas.microsoft.com/office/word/2010/wordprocessingDrawing" xmlns:wp="http://schemas.openxmlformats.org/drawingml/2006/wordprocessingDrawing" xmlns:w10="urn:schemas-microsoft-com:office:word" xmlns:w="http://schemas.openxmlformats.org/wordprocessingml/2006/main" xmlns:w14="http://schemas.microsoft.com/office/word/2010/wordml" xmlns:w15="http://schemas.microsoft.com/office/word/2012/wordml" xmlns:w16cex="http://schemas.microsoft.com/office/word/2018/wordml/cex" xmlns:w16cid="http://schemas.microsoft.com/office/word/2016/wordml/cid" xmlns:w16="http://schemas.microsoft.com/office/word/2018/wordml" xmlns:w16du="http://schemas.microsoft.com/office/word/2023/wordml/word16du" xmlns:w16sdtdh="http://schemas.microsoft.com/office/word/2020/wordml/sdtdatahash" xmlns:w16se="http://schemas.microsoft.com/office/word/2015/wordml/symex" xmlns:wpg="http://schemas.microsoft.com/office/word/2010/wordprocessingGroup" xmlns:wpi="http://schemas.microsoft.com/office/word/2010/wordprocessingInk" xmlns:wne="http://schemas.microsoft.com/office/word/2006/wordml" xmlns:wps="http://schemas.microsoft.com/office/word/2010/wordprocessingShape" mc:Ignorable="w14 w15 w16se w16cid w16 w16cex w16sdtdh w16du wp14">
   <w:body>
+    <w:p>
+      <w:pPr>
+        <w:ind w:left="720" w:hanging="360"/>
+      </w:pPr>
+    </w:p>
+    <w:p>
+      <w:pPr>
+        <w:ind w:left="720" w:hanging="360"/>
+      </w:pPr>
+    </w:p>
+    <w:p>
+      <w:pPr>
+        <w:ind w:left="720" w:hanging="360"/>
+      </w:pPr>
+    </w:p>
+    <w:p>
+      <w:pPr>
+        <w:ind w:left="720" w:hanging="360"/>
+      </w:pPr>
+    </w:p>
+    <w:p>
+      <w:pPr>
+        <w:ind w:left="720" w:hanging="360"/>
+      </w:pPr>
+    </w:p>
+    <w:p>
+      <w:pPr>
+        <w:pStyle w:val="Heading1"/>
+        <w:jc w:val="center"/>
+      </w:pPr>
+      <w:r>
+        <w:t>FIT3179 DATA VISUALISATION</w:t>
+      </w:r>
+    </w:p>
+    <w:p>
+      <w:pPr>
+        <w:pStyle w:val="Heading1"/>
+        <w:jc w:val="center"/>
+      </w:pPr>
+      <w:r>
+        <w:t xml:space="preserve">Homework Assessment Week </w:t>
+      </w:r>
+      <w:r>
+        <w:t>9</w:t>
+      </w:r>
+    </w:p>
+    <w:p>
+      <w:pPr>
+        <w:pStyle w:val="Heading2"/>
+        <w:jc w:val="center"/>
+        <w:rPr>
+          <w:b/>
+          <w:bCs/>
+        </w:rPr>
+      </w:pPr>
+      <w:r>
+        <w:t>Create a Map with Vega-Lite</w:t>
+      </w:r>
+    </w:p>
+    <w:p>
+      <w:r>
+        <w:br/>
+      </w:r>
+      <w:r>
+        <w:br/>
+      </w:r>
+      <w:r>
+        <w:br/>
+      </w:r>
+    </w:p>
+    <w:p>
+      <w:pPr>
+        <w:pStyle w:val="Heading3"/>
+        <w:rPr>
+          <w:b/>
+          <w:bCs/>
+        </w:rPr>
+      </w:pPr>
+      <w:r>
+        <w:t>Name: Jasmine See</w:t>
+      </w:r>
+    </w:p>
+    <w:p>
+      <w:pPr>
+        <w:pStyle w:val="Heading3"/>
+        <w:rPr>
+          <w:b/>
+          <w:bCs/>
+        </w:rPr>
+      </w:pPr>
+      <w:r>
+        <w:t>Student ID: 33155844</w:t>
+      </w:r>
+    </w:p>
+    <w:p>
+      <w:pPr>
+        <w:pStyle w:val="Heading3"/>
+        <w:rPr>
+          <w:b/>
+          <w:bCs/>
+        </w:rPr>
+      </w:pPr>
+      <w:r>
+        <w:t>Lab: Thursday 8:00am (Lab 13)</w:t>
+      </w:r>
+    </w:p>
+    <w:p>
+      <w:pPr>
+        <w:pStyle w:val="Heading3"/>
+        <w:rPr>
+          <w:b/>
+          <w:bCs/>
+        </w:rPr>
+      </w:pPr>
+      <w:r>
+        <w:t>Tutor Name: Chelsea Chong</w:t>
+      </w:r>
+      <w:r>
+        <w:t xml:space="preserve"> and Pooja Pancholi</w:t>
+      </w:r>
+    </w:p>
+    <w:p/>
+    <w:p/>
+    <w:p/>
+    <w:p/>
+    <w:p/>
+    <w:p/>
+    <w:p/>
+    <w:p/>
+    <w:p/>
+    <w:p/>
+    <w:p/>
     <w:p>
       <w:pPr>
         <w:pStyle w:val="ListParagraph"/>
@@ -9,9 +141,473 @@
           <w:ilvl w:val="0"/>
           <w:numId w:val="1"/>
         </w:numPr>
-      </w:pPr>
-      <w:r>
-        <w:t>Merged data sets to have longitude and latitude</w:t>
+        <w:rPr>
+          <w:b/>
+          <w:bCs/>
+        </w:rPr>
+      </w:pPr>
+      <w:r>
+        <w:rPr>
+          <w:b/>
+          <w:bCs/>
+          <w:noProof/>
+        </w:rPr>
+        <w:lastRenderedPageBreak/>
+        <mc:AlternateContent>
+          <mc:Choice Requires="wps">
+            <w:drawing>
+              <wp:anchor distT="0" distB="0" distL="114300" distR="114300" simplePos="0" relativeHeight="251660288" behindDoc="0" locked="0" layoutInCell="1" allowOverlap="1" wp14:anchorId="2AD29677" wp14:editId="46821480">
+                <wp:simplePos x="0" y="0"/>
+                <wp:positionH relativeFrom="column">
+                  <wp:posOffset>-658495</wp:posOffset>
+                </wp:positionH>
+                <wp:positionV relativeFrom="paragraph">
+                  <wp:posOffset>3842385</wp:posOffset>
+                </wp:positionV>
+                <wp:extent cx="7043420" cy="635"/>
+                <wp:effectExtent l="0" t="0" r="0" b="0"/>
+                <wp:wrapSquare wrapText="bothSides"/>
+                <wp:docPr id="149522032" name="Text Box 1"/>
+                <wp:cNvGraphicFramePr/>
+                <a:graphic xmlns:a="http://schemas.openxmlformats.org/drawingml/2006/main">
+                  <a:graphicData uri="http://schemas.microsoft.com/office/word/2010/wordprocessingShape">
+                    <wps:wsp>
+                      <wps:cNvSpPr txBox="1"/>
+                      <wps:spPr>
+                        <a:xfrm>
+                          <a:off x="0" y="0"/>
+                          <a:ext cx="7043420" cy="635"/>
+                        </a:xfrm>
+                        <a:prstGeom prst="rect">
+                          <a:avLst/>
+                        </a:prstGeom>
+                        <a:solidFill>
+                          <a:prstClr val="white"/>
+                        </a:solidFill>
+                        <a:ln>
+                          <a:noFill/>
+                        </a:ln>
+                      </wps:spPr>
+                      <wps:txbx>
+                        <w:txbxContent>
+                          <w:p>
+                            <w:pPr>
+                              <w:pStyle w:val="Caption"/>
+                            </w:pPr>
+                            <w:r>
+                              <w:t xml:space="preserve">Figure </w:t>
+                            </w:r>
+                            <w:fldSimple w:instr=" SEQ Figure \* ARABIC ">
+                              <w:r>
+                                <w:rPr>
+                                  <w:noProof/>
+                                </w:rPr>
+                                <w:t>1</w:t>
+                              </w:r>
+                            </w:fldSimple>
+                            <w:r>
+                              <w:t>. Map of NSW as shown on the HTML web page</w:t>
+                            </w:r>
+                          </w:p>
+                        </w:txbxContent>
+                      </wps:txbx>
+                      <wps:bodyPr rot="0" spcFirstLastPara="0" vertOverflow="overflow" horzOverflow="overflow" vert="horz" wrap="square" lIns="0" tIns="0" rIns="0" bIns="0" numCol="1" spcCol="0" rtlCol="0" fromWordArt="0" anchor="t" anchorCtr="0" forceAA="0" compatLnSpc="1">
+                        <a:prstTxWarp prst="textNoShape">
+                          <a:avLst/>
+                        </a:prstTxWarp>
+                        <a:spAutoFit/>
+                      </wps:bodyPr>
+                    </wps:wsp>
+                  </a:graphicData>
+                </a:graphic>
+              </wp:anchor>
+            </w:drawing>
+          </mc:Choice>
+          <mc:Fallback>
+            <w:pict>
+              <v:shapetype w14:anchorId="2AD29677" id="_x0000_t202" coordsize="21600,21600" o:spt="202" path="m,l,21600r21600,l21600,xe">
+                <v:stroke joinstyle="miter"/>
+                <v:path gradientshapeok="t" o:connecttype="rect"/>
+              </v:shapetype>
+              <v:shape id="Text Box 1" o:spid="_x0000_s1026" type="#_x0000_t202" style="position:absolute;left:0;text-align:left;margin-left:-51.85pt;margin-top:302.55pt;width:554.6pt;height:.05pt;z-index:251660288;visibility:visible;mso-wrap-style:square;mso-wrap-distance-left:9pt;mso-wrap-distance-top:0;mso-wrap-distance-right:9pt;mso-wrap-distance-bottom:0;mso-position-horizontal:absolute;mso-position-horizontal-relative:text;mso-position-vertical:absolute;mso-position-vertical-relative:text;v-text-anchor:top" o:gfxdata="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" stroked="f">
+                <v:textbox style="mso-fit-shape-to-text:t" inset="0,0,0,0">
+                  <w:txbxContent>
+                    <w:p>
+                      <w:pPr>
+                        <w:pStyle w:val="Caption"/>
+                      </w:pPr>
+                      <w:r>
+                        <w:t xml:space="preserve">Figure </w:t>
+                      </w:r>
+                      <w:fldSimple w:instr=" SEQ Figure \* ARABIC ">
+                        <w:r>
+                          <w:rPr>
+                            <w:noProof/>
+                          </w:rPr>
+                          <w:t>1</w:t>
+                        </w:r>
+                      </w:fldSimple>
+                      <w:r>
+                        <w:t>. Map of NSW as shown on the HTML web page</w:t>
+                      </w:r>
+                    </w:p>
+                  </w:txbxContent>
+                </v:textbox>
+                <w10:wrap type="square"/>
+              </v:shape>
+            </w:pict>
+          </mc:Fallback>
+        </mc:AlternateContent>
+      </w:r>
+      <w:r>
+        <w:rPr>
+          <w:b/>
+          <w:bCs/>
+        </w:rPr>
+        <w:drawing>
+          <wp:anchor distT="0" distB="0" distL="114300" distR="114300" simplePos="0" relativeHeight="251658240" behindDoc="0" locked="0" layoutInCell="1" allowOverlap="1" wp14:anchorId="09047599" wp14:editId="22713BE8">
+            <wp:simplePos x="0" y="0"/>
+            <wp:positionH relativeFrom="margin">
+              <wp:align>center</wp:align>
+            </wp:positionH>
+            <wp:positionV relativeFrom="paragraph">
+              <wp:posOffset>314008</wp:posOffset>
+            </wp:positionV>
+            <wp:extent cx="7043611" cy="3471862"/>
+            <wp:effectExtent l="0" t="0" r="5080" b="0"/>
+            <wp:wrapSquare wrapText="bothSides"/>
+            <wp:docPr id="590542374" name="Picture 1" descr="A map of the united states&#10;&#10;Description automatically generated"/>
+            <wp:cNvGraphicFramePr>
+              <a:graphicFrameLocks xmlns:a="http://schemas.openxmlformats.org/drawingml/2006/main" noChangeAspect="1"/>
+            </wp:cNvGraphicFramePr>
+            <a:graphic xmlns:a="http://schemas.openxmlformats.org/drawingml/2006/main">
+              <a:graphicData uri="http://schemas.openxmlformats.org/drawingml/2006/picture">
+                <pic:pic xmlns:pic="http://schemas.openxmlformats.org/drawingml/2006/picture">
+                  <pic:nvPicPr>
+                    <pic:cNvPr id="590542374" name="Picture 1" descr="A map of the united states&#10;&#10;Description automatically generated"/>
+                    <pic:cNvPicPr/>
+                  </pic:nvPicPr>
+                  <pic:blipFill>
+                    <a:blip r:embed="rId7" cstate="print">
+                      <a:extLst>
+                        <a:ext uri="{28A0092B-C50C-407E-A947-70E740481C1C}">
+                          <a14:useLocalDpi xmlns:a14="http://schemas.microsoft.com/office/drawing/2010/main" val="0"/>
+                        </a:ext>
+                      </a:extLst>
+                    </a:blip>
+                    <a:stretch>
+                      <a:fillRect/>
+                    </a:stretch>
+                  </pic:blipFill>
+                  <pic:spPr>
+                    <a:xfrm>
+                      <a:off x="0" y="0"/>
+                      <a:ext cx="7043611" cy="3471862"/>
+                    </a:xfrm>
+                    <a:prstGeom prst="rect">
+                      <a:avLst/>
+                    </a:prstGeom>
+                  </pic:spPr>
+                </pic:pic>
+              </a:graphicData>
+            </a:graphic>
+          </wp:anchor>
+        </w:drawing>
+      </w:r>
+      <w:r>
+        <w:rPr>
+          <w:b/>
+          <w:bCs/>
+        </w:rPr>
+        <w:t xml:space="preserve">URL of HTML page: </w:t>
+      </w:r>
+      <w:hyperlink r:id="rId8" w:history="1">
+        <w:r>
+          <w:rPr>
+            <w:rStyle w:val="Hyperlink"/>
+            <w:b/>
+            <w:bCs/>
+          </w:rPr>
+          <w:t>https://thisstewisstu.github.io/fit3179/</w:t>
+        </w:r>
+      </w:hyperlink>
+    </w:p>
+    <w:p>
+      <w:pPr>
+        <w:rPr>
+          <w:b/>
+          <w:bCs/>
+        </w:rPr>
+      </w:pPr>
+      <w:r>
+        <w:rPr>
+          <w:b/>
+          <w:bCs/>
+        </w:rPr>
+        <w:t>Domain:</w:t>
+      </w:r>
+    </w:p>
+    <w:p>
+      <w:pPr>
+        <w:pStyle w:val="ListParagraph"/>
+        <w:numPr>
+          <w:ilvl w:val="0"/>
+          <w:numId w:val="3"/>
+        </w:numPr>
+      </w:pPr>
+      <w:r>
+        <w:t xml:space="preserve">Location </w:t>
+      </w:r>
+      <w:r>
+        <w:t>(Address), School Names of NSW government schools, heritage item(s), heritage type, endorsed significance, suburb, local government area</w:t>
+      </w:r>
+    </w:p>
+    <w:p>
+      <w:pPr>
+        <w:rPr>
+          <w:b/>
+          <w:bCs/>
+        </w:rPr>
+      </w:pPr>
+      <w:r>
+        <w:rPr>
+          <w:b/>
+          <w:bCs/>
+        </w:rPr>
+        <w:t>Visualised Dataset:</w:t>
+      </w:r>
+    </w:p>
+    <w:p>
+      <w:pPr>
+        <w:pStyle w:val="ListParagraph"/>
+        <w:numPr>
+          <w:ilvl w:val="0"/>
+          <w:numId w:val="2"/>
+        </w:numPr>
+      </w:pPr>
+      <w:r>
+        <w:t xml:space="preserve">Location </w:t>
+      </w:r>
+      <w:r>
+        <w:t>(Address)</w:t>
+      </w:r>
+      <w:r>
+        <w:t xml:space="preserve"> - nominal</w:t>
+      </w:r>
+    </w:p>
+    <w:p>
+      <w:pPr>
+        <w:pStyle w:val="ListParagraph"/>
+        <w:numPr>
+          <w:ilvl w:val="0"/>
+          <w:numId w:val="2"/>
+        </w:numPr>
+      </w:pPr>
+      <w:r>
+        <w:t>School Names of NSW government schools</w:t>
+      </w:r>
+      <w:r>
+        <w:t xml:space="preserve"> </w:t>
+      </w:r>
+      <w:r>
+        <w:t>- nominal</w:t>
+      </w:r>
+    </w:p>
+    <w:p>
+      <w:pPr>
+        <w:pStyle w:val="ListParagraph"/>
+        <w:numPr>
+          <w:ilvl w:val="0"/>
+          <w:numId w:val="2"/>
+        </w:numPr>
+      </w:pPr>
+      <w:r>
+        <w:t>H</w:t>
+      </w:r>
+      <w:r>
+        <w:t>eritage item(s)</w:t>
+      </w:r>
+      <w:r>
+        <w:t xml:space="preserve"> </w:t>
+      </w:r>
+      <w:r>
+        <w:t>- nominal</w:t>
+      </w:r>
+    </w:p>
+    <w:p>
+      <w:pPr>
+        <w:pStyle w:val="ListParagraph"/>
+        <w:numPr>
+          <w:ilvl w:val="0"/>
+          <w:numId w:val="2"/>
+        </w:numPr>
+      </w:pPr>
+      <w:r>
+        <w:t>H</w:t>
+      </w:r>
+      <w:r>
+        <w:t>eritage type</w:t>
+      </w:r>
+      <w:r>
+        <w:t xml:space="preserve"> </w:t>
+      </w:r>
+      <w:r>
+        <w:t>- nominal</w:t>
+      </w:r>
+    </w:p>
+    <w:p>
+      <w:pPr>
+        <w:pStyle w:val="ListParagraph"/>
+        <w:numPr>
+          <w:ilvl w:val="0"/>
+          <w:numId w:val="2"/>
+        </w:numPr>
+      </w:pPr>
+      <w:r>
+        <w:t>E</w:t>
+      </w:r>
+      <w:r>
+        <w:t>ndorsed significance</w:t>
+      </w:r>
+      <w:r>
+        <w:t xml:space="preserve"> </w:t>
+      </w:r>
+      <w:r>
+        <w:t>–</w:t>
+      </w:r>
+      <w:r>
+        <w:t xml:space="preserve"> </w:t>
+      </w:r>
+      <w:r>
+        <w:t>categorical ordinal</w:t>
+      </w:r>
+    </w:p>
+    <w:p>
+      <w:pPr>
+        <w:pStyle w:val="ListParagraph"/>
+        <w:numPr>
+          <w:ilvl w:val="0"/>
+          <w:numId w:val="2"/>
+        </w:numPr>
+      </w:pPr>
+      <w:r>
+        <w:t>S</w:t>
+      </w:r>
+      <w:r>
+        <w:t>uburb</w:t>
+      </w:r>
+      <w:r>
+        <w:t xml:space="preserve"> </w:t>
+      </w:r>
+      <w:r>
+        <w:t>- nominal</w:t>
+      </w:r>
+    </w:p>
+    <w:p>
+      <w:pPr>
+        <w:pStyle w:val="ListParagraph"/>
+        <w:numPr>
+          <w:ilvl w:val="0"/>
+          <w:numId w:val="2"/>
+        </w:numPr>
+      </w:pPr>
+      <w:r>
+        <w:t>L</w:t>
+      </w:r>
+      <w:r>
+        <w:t>ocal government are</w:t>
+      </w:r>
+      <w:r>
+        <w:t>a</w:t>
+      </w:r>
+      <w:r>
+        <w:t xml:space="preserve"> –</w:t>
+      </w:r>
+      <w:r>
+        <w:t xml:space="preserve"> nominal</w:t>
+      </w:r>
+    </w:p>
+    <w:p>
+      <w:pPr>
+        <w:pStyle w:val="ListParagraph"/>
+        <w:numPr>
+          <w:ilvl w:val="0"/>
+          <w:numId w:val="2"/>
+        </w:numPr>
+      </w:pPr>
+      <w:r>
+        <w:t>Sources:</w:t>
+      </w:r>
+    </w:p>
+    <w:p>
+      <w:pPr>
+        <w:pStyle w:val="ListParagraph"/>
+        <w:numPr>
+          <w:ilvl w:val="1"/>
+          <w:numId w:val="2"/>
+        </w:numPr>
+      </w:pPr>
+      <w:r>
+        <w:t xml:space="preserve">Source of heritage sites and items in NSW government schools: </w:t>
+      </w:r>
+      <w:hyperlink r:id="rId9" w:history="1">
+        <w:r>
+          <w:rPr>
+            <w:rStyle w:val="Hyperlink"/>
+          </w:rPr>
+          <w:t>https://data.gov.au/dataset/ds-nsw-6dbeef7c-1abf-470a-9e5b-966f8cd4a2bb/details?q=schools</w:t>
+        </w:r>
+      </w:hyperlink>
+    </w:p>
+    <w:p>
+      <w:pPr>
+        <w:pStyle w:val="ListParagraph"/>
+        <w:numPr>
+          <w:ilvl w:val="1"/>
+          <w:numId w:val="2"/>
+        </w:numPr>
+      </w:pPr>
+      <w:r>
+        <w:t xml:space="preserve">Source of longitudes and latitudes: </w:t>
+      </w:r>
+      <w:hyperlink r:id="rId10" w:history="1">
+        <w:r>
+          <w:rPr>
+            <w:rStyle w:val="Hyperlink"/>
+          </w:rPr>
+          <w:t>https://data.nsw.gov.au/data/dataset/nsw-education-nsw-public-schools-master-dataset</w:t>
+        </w:r>
+      </w:hyperlink>
+      <w:r>
+        <w:t xml:space="preserve"> </w:t>
+      </w:r>
+    </w:p>
+    <w:p>
+      <w:pPr>
+        <w:pStyle w:val="ListParagraph"/>
+      </w:pPr>
+    </w:p>
+    <w:p>
+      <w:pPr>
+        <w:rPr>
+          <w:b/>
+          <w:bCs/>
+        </w:rPr>
+      </w:pPr>
+      <w:r>
+        <w:rPr>
+          <w:b/>
+          <w:bCs/>
+        </w:rPr>
+        <w:lastRenderedPageBreak/>
+        <w:t>Tran</w:t>
+      </w:r>
+      <w:r>
+        <w:rPr>
+          <w:b/>
+          <w:bCs/>
+        </w:rPr>
+        <w:t>sformation(s):</w:t>
       </w:r>
     </w:p>
     <w:p>
@@ -23,10 +619,86 @@
         </w:numPr>
       </w:pPr>
       <w:r>
-        <w:t>Deleted lots of irrelevant fields</w:t>
+        <w:t>The original csv file of heritage sites and items do not have longitudes and latitudes, so a python file was created to merge with another csv file containing longitudes and latitudes of government schools in New South Wales.</w:t>
+      </w:r>
+    </w:p>
+    <w:p>
+      <w:pPr>
+        <w:pStyle w:val="ListParagraph"/>
+        <w:numPr>
+          <w:ilvl w:val="0"/>
+          <w:numId w:val="1"/>
+        </w:numPr>
+      </w:pPr>
+      <w:r>
+        <w:t xml:space="preserve">Both CSV files had lots of fields that were not to be used, such as </w:t>
+      </w:r>
+      <w:r>
+        <w:t>Heritage Group, Listing Number, Owner Code and Area Hectares, among others. As such, they were removed from the merged csv file that was used to create the map.</w:t>
+      </w:r>
+    </w:p>
+    <w:p>
+      <w:pPr>
+        <w:rPr>
+          <w:b/>
+          <w:bCs/>
+        </w:rPr>
+      </w:pPr>
+      <w:r>
+        <w:rPr>
+          <w:b/>
+          <w:bCs/>
+        </w:rPr>
+        <w:t>Justification:</w:t>
+      </w:r>
+    </w:p>
+    <w:p>
+      <w:pPr>
+        <w:pStyle w:val="ListParagraph"/>
+        <w:numPr>
+          <w:ilvl w:val="0"/>
+          <w:numId w:val="4"/>
+        </w:numPr>
+      </w:pPr>
+      <w:r>
+        <w:t xml:space="preserve">Since the dataset is location-based, with each school as its own point, using a chloropleth map would not make sense as they do not cover a large area. </w:t>
+      </w:r>
+      <w:r>
+        <w:t xml:space="preserve">A proportional symbol map </w:t>
+      </w:r>
+      <w:r>
+        <w:t xml:space="preserve">was chosen as it is </w:t>
+      </w:r>
+      <w:r>
+        <w:t xml:space="preserve">useful for quickly comparing quantities across different areas and for visualizing spatial patterns or clusters. This type of map is effective </w:t>
+      </w:r>
+      <w:r>
+        <w:t xml:space="preserve">for combining the different types of data – categorical nominal data such as endorsed significance and the heritage type can be combined. </w:t>
+      </w:r>
+      <w:r>
+        <w:t xml:space="preserve">The size of the </w:t>
+      </w:r>
+      <w:r>
+        <w:t>circle marks</w:t>
+      </w:r>
+      <w:r>
+        <w:t xml:space="preserve"> </w:t>
+      </w:r>
+      <w:r>
+        <w:t>represents</w:t>
+      </w:r>
+      <w:r>
+        <w:t xml:space="preserve"> the level of endorsed significance, while the color represents the heritage type. This makes it easier to spot patterns and differences across the region </w:t>
+      </w:r>
+      <w:r>
+        <w:t>immediately</w:t>
+      </w:r>
+      <w:r>
+        <w:t>.</w:t>
       </w:r>
     </w:p>
     <w:sectPr>
+      <w:headerReference w:type="default" r:id="rId11"/>
       <w:pgSz w:w="11906" w:h="16838"/>
       <w:pgMar w:top="1440" w:right="1440" w:bottom="1440" w:left="1440" w:header="708" w:footer="708" w:gutter="0"/>
       <w:cols w:space="708"/>
@@ -36,12 +708,416 @@
 </w:document>
 </file>
 
+<file path=word/endnotes.xml><?xml version="1.0" encoding="utf-8"?>
+<w:endnotes xmlns:wpc="http://schemas.microsoft.com/office/word/2010/wordprocessingCanvas" xmlns:cx="http://schemas.microsoft.com/office/drawing/2014/chartex" xmlns:cx1="http://schemas.microsoft.com/office/drawing/2015/9/8/chartex" xmlns:cx2="http://schemas.microsoft.com/office/drawing/2015/10/21/chartex" xmlns:cx3="http://schemas.microsoft.com/office/drawing/2016/5/9/chartex" xmlns:cx4="http://schemas.microsoft.com/office/drawing/2016/5/10/chartex" xmlns:cx5="http://schemas.microsoft.com/office/drawing/2016/5/11/chartex" xmlns:cx6="http://schemas.microsoft.com/office/drawing/2016/5/12/chartex" xmlns:cx7="http://schemas.microsoft.com/office/drawing/2016/5/13/chartex" xmlns:cx8="http://schemas.microsoft.com/office/drawing/2016/5/14/chartex" xmlns:mc="http://schemas.openxmlformats.org/markup-compatibility/2006" xmlns:aink="http://schemas.microsoft.com/office/drawing/2016/ink" xmlns:am3d="http://schemas.microsoft.com/office/drawing/2017/model3d" xmlns:o="urn:schemas-microsoft-com:office:office" xmlns:oel="http://schemas.microsoft.com/office/2019/extlst" xmlns:r="http://schemas.openxmlformats.org/officeDocument/2006/relationships" xmlns:m="http://schemas.openxmlformats.org/officeDocument/2006/math" xmlns:v="urn:schemas-microsoft-com:vml" xmlns:wp14="http://schemas.microsoft.com/office/word/2010/wordprocessingDrawing" xmlns:wp="http://schemas.openxmlformats.org/drawingml/2006/wordprocessingDrawing" xmlns:w10="urn:schemas-microsoft-com:office:word" xmlns:w="http://schemas.openxmlformats.org/wordprocessingml/2006/main" xmlns:w14="http://schemas.microsoft.com/office/word/2010/wordml" xmlns:w15="http://schemas.microsoft.com/office/word/2012/wordml" xmlns:w16cex="http://schemas.microsoft.com/office/word/2018/wordml/cex" xmlns:w16cid="http://schemas.microsoft.com/office/word/2016/wordml/cid" xmlns:w16="http://schemas.microsoft.com/office/word/2018/wordml" xmlns:w16du="http://schemas.microsoft.com/office/word/2023/wordml/word16du" xmlns:w16sdtdh="http://schemas.microsoft.com/office/word/2020/wordml/sdtdatahash" xmlns:w16se="http://schemas.microsoft.com/office/word/2015/wordml/symex" xmlns:wpg="http://schemas.microsoft.com/office/word/2010/wordprocessingGroup" xmlns:wpi="http://schemas.microsoft.com/office/word/2010/wordprocessingInk" xmlns:wne="http://schemas.microsoft.com/office/word/2006/wordml" xmlns:wps="http://schemas.microsoft.com/office/word/2010/wordprocessingShape" mc:Ignorable="w14 w15 w16se w16cid w16 w16cex w16sdtdh w16du wp14">
+  <w:endnote w:type="separator" w:id="-1">
+    <w:p>
+      <w:pPr>
+        <w:spacing w:after="0" w:line="240" w:lineRule="auto"/>
+      </w:pPr>
+      <w:r>
+        <w:separator/>
+      </w:r>
+    </w:p>
+  </w:endnote>
+  <w:endnote w:type="continuationSeparator" w:id="0">
+    <w:p>
+      <w:pPr>
+        <w:spacing w:after="0" w:line="240" w:lineRule="auto"/>
+      </w:pPr>
+      <w:r>
+        <w:continuationSeparator/>
+      </w:r>
+    </w:p>
+  </w:endnote>
+</w:endnotes>
+</file>
+
+<file path=word/footnotes.xml><?xml version="1.0" encoding="utf-8"?>
+<w:footnotes xmlns:wpc="http://schemas.microsoft.com/office/word/2010/wordprocessingCanvas" xmlns:cx="http://schemas.microsoft.com/office/drawing/2014/chartex" xmlns:cx1="http://schemas.microsoft.com/office/drawing/2015/9/8/chartex" xmlns:cx2="http://schemas.microsoft.com/office/drawing/2015/10/21/chartex" xmlns:cx3="http://schemas.microsoft.com/office/drawing/2016/5/9/chartex" xmlns:cx4="http://schemas.microsoft.com/office/drawing/2016/5/10/chartex" xmlns:cx5="http://schemas.microsoft.com/office/drawing/2016/5/11/chartex" xmlns:cx6="http://schemas.microsoft.com/office/drawing/2016/5/12/chartex" xmlns:cx7="http://schemas.microsoft.com/office/drawing/2016/5/13/chartex" xmlns:cx8="http://schemas.microsoft.com/office/drawing/2016/5/14/chartex" xmlns:mc="http://schemas.openxmlformats.org/markup-compatibility/2006" xmlns:aink="http://schemas.microsoft.com/office/drawing/2016/ink" xmlns:am3d="http://schemas.microsoft.com/office/drawing/2017/model3d" xmlns:o="urn:schemas-microsoft-com:office:office" xmlns:oel="http://schemas.microsoft.com/office/2019/extlst" xmlns:r="http://schemas.openxmlformats.org/officeDocument/2006/relationships" xmlns:m="http://schemas.openxmlformats.org/officeDocument/2006/math" xmlns:v="urn:schemas-microsoft-com:vml" xmlns:wp14="http://schemas.microsoft.com/office/word/2010/wordprocessingDrawing" xmlns:wp="http://schemas.openxmlformats.org/drawingml/2006/wordprocessingDrawing" xmlns:w10="urn:schemas-microsoft-com:office:word" xmlns:w="http://schemas.openxmlformats.org/wordprocessingml/2006/main" xmlns:w14="http://schemas.microsoft.com/office/word/2010/wordml" xmlns:w15="http://schemas.microsoft.com/office/word/2012/wordml" xmlns:w16cex="http://schemas.microsoft.com/office/word/2018/wordml/cex" xmlns:w16cid="http://schemas.microsoft.com/office/word/2016/wordml/cid" xmlns:w16="http://schemas.microsoft.com/office/word/2018/wordml" xmlns:w16du="http://schemas.microsoft.com/office/word/2023/wordml/word16du" xmlns:w16sdtdh="http://schemas.microsoft.com/office/word/2020/wordml/sdtdatahash" xmlns:w16se="http://schemas.microsoft.com/office/word/2015/wordml/symex" xmlns:wpg="http://schemas.microsoft.com/office/word/2010/wordprocessingGroup" xmlns:wpi="http://schemas.microsoft.com/office/word/2010/wordprocessingInk" xmlns:wne="http://schemas.microsoft.com/office/word/2006/wordml" xmlns:wps="http://schemas.microsoft.com/office/word/2010/wordprocessingShape" mc:Ignorable="w14 w15 w16se w16cid w16 w16cex w16sdtdh w16du wp14">
+  <w:footnote w:type="separator" w:id="-1">
+    <w:p>
+      <w:pPr>
+        <w:spacing w:after="0" w:line="240" w:lineRule="auto"/>
+      </w:pPr>
+      <w:r>
+        <w:separator/>
+      </w:r>
+    </w:p>
+  </w:footnote>
+  <w:footnote w:type="continuationSeparator" w:id="0">
+    <w:p>
+      <w:pPr>
+        <w:spacing w:after="0" w:line="240" w:lineRule="auto"/>
+      </w:pPr>
+      <w:r>
+        <w:continuationSeparator/>
+      </w:r>
+    </w:p>
+  </w:footnote>
+</w:footnotes>
+</file>
+
+<file path=word/header1.xml><?xml version="1.0" encoding="utf-8"?>
+<w:hdr xmlns:wpc="http://schemas.microsoft.com/office/word/2010/wordprocessingCanvas" xmlns:cx="http://schemas.microsoft.com/office/drawing/2014/chartex" xmlns:cx1="http://schemas.microsoft.com/office/drawing/2015/9/8/chartex" xmlns:cx2="http://schemas.microsoft.com/office/drawing/2015/10/21/chartex" xmlns:cx3="http://schemas.microsoft.com/office/drawing/2016/5/9/chartex" xmlns:cx4="http://schemas.microsoft.com/office/drawing/2016/5/10/chartex" xmlns:cx5="http://schemas.microsoft.com/office/drawing/2016/5/11/chartex" xmlns:cx6="http://schemas.microsoft.com/office/drawing/2016/5/12/chartex" xmlns:cx7="http://schemas.microsoft.com/office/drawing/2016/5/13/chartex" xmlns:cx8="http://schemas.microsoft.com/office/drawing/2016/5/14/chartex" xmlns:mc="http://schemas.openxmlformats.org/markup-compatibility/2006" xmlns:aink="http://schemas.microsoft.com/office/drawing/2016/ink" xmlns:am3d="http://schemas.microsoft.com/office/drawing/2017/model3d" xmlns:o="urn:schemas-microsoft-com:office:office" xmlns:oel="http://schemas.microsoft.com/office/2019/extlst" xmlns:r="http://schemas.openxmlformats.org/officeDocument/2006/relationships" xmlns:m="http://schemas.openxmlformats.org/officeDocument/2006/math" xmlns:v="urn:schemas-microsoft-com:vml" xmlns:wp14="http://schemas.microsoft.com/office/word/2010/wordprocessingDrawing" xmlns:wp="http://schemas.openxmlformats.org/drawingml/2006/wordprocessingDrawing" xmlns:w10="urn:schemas-microsoft-com:office:word" xmlns:w="http://schemas.openxmlformats.org/wordprocessingml/2006/main" xmlns:w14="http://schemas.microsoft.com/office/word/2010/wordml" xmlns:w15="http://schemas.microsoft.com/office/word/2012/wordml" xmlns:w16cex="http://schemas.microsoft.com/office/word/2018/wordml/cex" xmlns:w16cid="http://schemas.microsoft.com/office/word/2016/wordml/cid" xmlns:w16="http://schemas.microsoft.com/office/word/2018/wordml" xmlns:w16du="http://schemas.microsoft.com/office/word/2023/wordml/word16du" xmlns:w16sdtdh="http://schemas.microsoft.com/office/word/2020/wordml/sdtdatahash" xmlns:w16se="http://schemas.microsoft.com/office/word/2015/wordml/symex" xmlns:wpg="http://schemas.microsoft.com/office/word/2010/wordprocessingGroup" xmlns:wpi="http://schemas.microsoft.com/office/word/2010/wordprocessingInk" xmlns:wne="http://schemas.microsoft.com/office/word/2006/wordml" xmlns:wps="http://schemas.microsoft.com/office/word/2010/wordprocessingShape" mc:Ignorable="w14 w15 w16se w16cid w16 w16cex w16sdtdh w16du wp14">
+  <w:p>
+    <w:pPr>
+      <w:pStyle w:val="Header"/>
+    </w:pPr>
+  </w:p>
+  <w:p>
+    <w:pPr>
+      <w:pStyle w:val="Header"/>
+    </w:pPr>
+  </w:p>
+</w:hdr>
+</file>
+
 <file path=word/numbering.xml><?xml version="1.0" encoding="utf-8"?>
 <w:numbering xmlns:wpc="http://schemas.microsoft.com/office/word/2010/wordprocessingCanvas" xmlns:cx="http://schemas.microsoft.com/office/drawing/2014/chartex" xmlns:cx1="http://schemas.microsoft.com/office/drawing/2015/9/8/chartex" xmlns:cx2="http://schemas.microsoft.com/office/drawing/2015/10/21/chartex" xmlns:cx3="http://schemas.microsoft.com/office/drawing/2016/5/9/chartex" xmlns:cx4="http://schemas.microsoft.com/office/drawing/2016/5/10/chartex" xmlns:cx5="http://schemas.microsoft.com/office/drawing/2016/5/11/chartex" xmlns:cx6="http://schemas.microsoft.com/office/drawing/2016/5/12/chartex" xmlns:cx7="http://schemas.microsoft.com/office/drawing/2016/5/13/chartex" xmlns:cx8="http://schemas.microsoft.com/office/drawing/2016/5/14/chartex" xmlns:mc="http://schemas.openxmlformats.org/markup-compatibility/2006" xmlns:aink="http://schemas.microsoft.com/office/drawing/2016/ink" xmlns:am3d="http://schemas.microsoft.com/office/drawing/2017/model3d" xmlns:o="urn:schemas-microsoft-com:office:office" xmlns:oel="http://schemas.microsoft.com/office/2019/extlst" xmlns:r="http://schemas.openxmlformats.org/officeDocument/2006/relationships" xmlns:m="http://schemas.openxmlformats.org/officeDocument/2006/math" xmlns:v="urn:schemas-microsoft-com:vml" xmlns:wp14="http://schemas.microsoft.com/office/word/2010/wordprocessingDrawing" xmlns:wp="http://schemas.openxmlformats.org/drawingml/2006/wordprocessingDrawing" xmlns:w10="urn:schemas-microsoft-com:office:word" xmlns:w="http://schemas.openxmlformats.org/wordprocessingml/2006/main" xmlns:w14="http://schemas.microsoft.com/office/word/2010/wordml" xmlns:w15="http://schemas.microsoft.com/office/word/2012/wordml" xmlns:w16cex="http://schemas.microsoft.com/office/word/2018/wordml/cex" xmlns:w16cid="http://schemas.microsoft.com/office/word/2016/wordml/cid" xmlns:w16="http://schemas.microsoft.com/office/word/2018/wordml" xmlns:w16du="http://schemas.microsoft.com/office/word/2023/wordml/word16du" xmlns:w16sdtdh="http://schemas.microsoft.com/office/word/2020/wordml/sdtdatahash" xmlns:w16se="http://schemas.microsoft.com/office/word/2015/wordml/symex" xmlns:wpg="http://schemas.microsoft.com/office/word/2010/wordprocessingGroup" xmlns:wpi="http://schemas.microsoft.com/office/word/2010/wordprocessingInk" xmlns:wne="http://schemas.microsoft.com/office/word/2006/wordml" xmlns:wps="http://schemas.microsoft.com/office/word/2010/wordprocessingShape" mc:Ignorable="w14 w15 w16se w16cid w16 w16cex w16sdtdh w16du wp14">
   <w:abstractNum w:abstractNumId="0" w15:restartNumberingAfterBreak="0">
+    <w:nsid w:val="020938A2"/>
+    <w:multiLevelType w:val="hybridMultilevel"/>
+    <w:tmpl w:val="D2A0D85C"/>
+    <w:lvl w:ilvl="0" w:tplc="0C090001">
+      <w:start w:val="1"/>
+      <w:numFmt w:val="bullet"/>
+      <w:lvlText w:val=""/>
+      <w:lvlJc w:val="left"/>
+      <w:pPr>
+        <w:ind w:left="720" w:hanging="360"/>
+      </w:pPr>
+      <w:rPr>
+        <w:rFonts w:ascii="Symbol" w:hAnsi="Symbol" w:hint="default"/>
+      </w:rPr>
+    </w:lvl>
+    <w:lvl w:ilvl="1" w:tplc="0C090003" w:tentative="1">
+      <w:start w:val="1"/>
+      <w:numFmt w:val="bullet"/>
+      <w:lvlText w:val="o"/>
+      <w:lvlJc w:val="left"/>
+      <w:pPr>
+        <w:ind w:left="1440" w:hanging="360"/>
+      </w:pPr>
+      <w:rPr>
+        <w:rFonts w:ascii="Courier New" w:hAnsi="Courier New" w:cs="Courier New" w:hint="default"/>
+      </w:rPr>
+    </w:lvl>
+    <w:lvl w:ilvl="2" w:tplc="0C090005" w:tentative="1">
+      <w:start w:val="1"/>
+      <w:numFmt w:val="bullet"/>
+      <w:lvlText w:val=""/>
+      <w:lvlJc w:val="left"/>
+      <w:pPr>
+        <w:ind w:left="2160" w:hanging="360"/>
+      </w:pPr>
+      <w:rPr>
+        <w:rFonts w:ascii="Wingdings" w:hAnsi="Wingdings" w:hint="default"/>
+      </w:rPr>
+    </w:lvl>
+    <w:lvl w:ilvl="3" w:tplc="0C090001" w:tentative="1">
+      <w:start w:val="1"/>
+      <w:numFmt w:val="bullet"/>
+      <w:lvlText w:val=""/>
+      <w:lvlJc w:val="left"/>
+      <w:pPr>
+        <w:ind w:left="2880" w:hanging="360"/>
+      </w:pPr>
+      <w:rPr>
+        <w:rFonts w:ascii="Symbol" w:hAnsi="Symbol" w:hint="default"/>
+      </w:rPr>
+    </w:lvl>
+    <w:lvl w:ilvl="4" w:tplc="0C090003" w:tentative="1">
+      <w:start w:val="1"/>
+      <w:numFmt w:val="bullet"/>
+      <w:lvlText w:val="o"/>
+      <w:lvlJc w:val="left"/>
+      <w:pPr>
+        <w:ind w:left="3600" w:hanging="360"/>
+      </w:pPr>
+      <w:rPr>
+        <w:rFonts w:ascii="Courier New" w:hAnsi="Courier New" w:cs="Courier New" w:hint="default"/>
+      </w:rPr>
+    </w:lvl>
+    <w:lvl w:ilvl="5" w:tplc="0C090005" w:tentative="1">
+      <w:start w:val="1"/>
+      <w:numFmt w:val="bullet"/>
+      <w:lvlText w:val=""/>
+      <w:lvlJc w:val="left"/>
+      <w:pPr>
+        <w:ind w:left="4320" w:hanging="360"/>
+      </w:pPr>
+      <w:rPr>
+        <w:rFonts w:ascii="Wingdings" w:hAnsi="Wingdings" w:hint="default"/>
+      </w:rPr>
+    </w:lvl>
+    <w:lvl w:ilvl="6" w:tplc="0C090001" w:tentative="1">
+      <w:start w:val="1"/>
+      <w:numFmt w:val="bullet"/>
+      <w:lvlText w:val=""/>
+      <w:lvlJc w:val="left"/>
+      <w:pPr>
+        <w:ind w:left="5040" w:hanging="360"/>
+      </w:pPr>
+      <w:rPr>
+        <w:rFonts w:ascii="Symbol" w:hAnsi="Symbol" w:hint="default"/>
+      </w:rPr>
+    </w:lvl>
+    <w:lvl w:ilvl="7" w:tplc="0C090003" w:tentative="1">
+      <w:start w:val="1"/>
+      <w:numFmt w:val="bullet"/>
+      <w:lvlText w:val="o"/>
+      <w:lvlJc w:val="left"/>
+      <w:pPr>
+        <w:ind w:left="5760" w:hanging="360"/>
+      </w:pPr>
+      <w:rPr>
+        <w:rFonts w:ascii="Courier New" w:hAnsi="Courier New" w:cs="Courier New" w:hint="default"/>
+      </w:rPr>
+    </w:lvl>
+    <w:lvl w:ilvl="8" w:tplc="0C090005" w:tentative="1">
+      <w:start w:val="1"/>
+      <w:numFmt w:val="bullet"/>
+      <w:lvlText w:val=""/>
+      <w:lvlJc w:val="left"/>
+      <w:pPr>
+        <w:ind w:left="6480" w:hanging="360"/>
+      </w:pPr>
+      <w:rPr>
+        <w:rFonts w:ascii="Wingdings" w:hAnsi="Wingdings" w:hint="default"/>
+      </w:rPr>
+    </w:lvl>
+  </w:abstractNum>
+  <w:abstractNum w:abstractNumId="1" w15:restartNumberingAfterBreak="0">
     <w:nsid w:val="1CE115C8"/>
     <w:multiLevelType w:val="hybridMultilevel"/>
-    <w:tmpl w:val="7A628FBE"/>
+    <w:tmpl w:val="EFBCB4EE"/>
+    <w:lvl w:ilvl="0" w:tplc="0C090001">
+      <w:start w:val="1"/>
+      <w:numFmt w:val="bullet"/>
+      <w:lvlText w:val=""/>
+      <w:lvlJc w:val="left"/>
+      <w:pPr>
+        <w:ind w:left="720" w:hanging="360"/>
+      </w:pPr>
+      <w:rPr>
+        <w:rFonts w:ascii="Symbol" w:hAnsi="Symbol" w:hint="default"/>
+      </w:rPr>
+    </w:lvl>
+    <w:lvl w:ilvl="1" w:tplc="0C090003" w:tentative="1">
+      <w:start w:val="1"/>
+      <w:numFmt w:val="bullet"/>
+      <w:lvlText w:val="o"/>
+      <w:lvlJc w:val="left"/>
+      <w:pPr>
+        <w:ind w:left="1440" w:hanging="360"/>
+      </w:pPr>
+      <w:rPr>
+        <w:rFonts w:ascii="Courier New" w:hAnsi="Courier New" w:cs="Courier New" w:hint="default"/>
+      </w:rPr>
+    </w:lvl>
+    <w:lvl w:ilvl="2" w:tplc="0C090005" w:tentative="1">
+      <w:start w:val="1"/>
+      <w:numFmt w:val="bullet"/>
+      <w:lvlText w:val=""/>
+      <w:lvlJc w:val="left"/>
+      <w:pPr>
+        <w:ind w:left="2160" w:hanging="360"/>
+      </w:pPr>
+      <w:rPr>
+        <w:rFonts w:ascii="Wingdings" w:hAnsi="Wingdings" w:hint="default"/>
+      </w:rPr>
+    </w:lvl>
+    <w:lvl w:ilvl="3" w:tplc="0C090001" w:tentative="1">
+      <w:start w:val="1"/>
+      <w:numFmt w:val="bullet"/>
+      <w:lvlText w:val=""/>
+      <w:lvlJc w:val="left"/>
+      <w:pPr>
+        <w:ind w:left="2880" w:hanging="360"/>
+      </w:pPr>
+      <w:rPr>
+        <w:rFonts w:ascii="Symbol" w:hAnsi="Symbol" w:hint="default"/>
+      </w:rPr>
+    </w:lvl>
+    <w:lvl w:ilvl="4" w:tplc="0C090003" w:tentative="1">
+      <w:start w:val="1"/>
+      <w:numFmt w:val="bullet"/>
+      <w:lvlText w:val="o"/>
+      <w:lvlJc w:val="left"/>
+      <w:pPr>
+        <w:ind w:left="3600" w:hanging="360"/>
+      </w:pPr>
+      <w:rPr>
+        <w:rFonts w:ascii="Courier New" w:hAnsi="Courier New" w:cs="Courier New" w:hint="default"/>
+      </w:rPr>
+    </w:lvl>
+    <w:lvl w:ilvl="5" w:tplc="0C090005" w:tentative="1">
+      <w:start w:val="1"/>
+      <w:numFmt w:val="bullet"/>
+      <w:lvlText w:val=""/>
+      <w:lvlJc w:val="left"/>
+      <w:pPr>
+        <w:ind w:left="4320" w:hanging="360"/>
+      </w:pPr>
+      <w:rPr>
+        <w:rFonts w:ascii="Wingdings" w:hAnsi="Wingdings" w:hint="default"/>
+      </w:rPr>
+    </w:lvl>
+    <w:lvl w:ilvl="6" w:tplc="0C090001" w:tentative="1">
+      <w:start w:val="1"/>
+      <w:numFmt w:val="bullet"/>
+      <w:lvlText w:val=""/>
+      <w:lvlJc w:val="left"/>
+      <w:pPr>
+        <w:ind w:left="5040" w:hanging="360"/>
+      </w:pPr>
+      <w:rPr>
+        <w:rFonts w:ascii="Symbol" w:hAnsi="Symbol" w:hint="default"/>
+      </w:rPr>
+    </w:lvl>
+    <w:lvl w:ilvl="7" w:tplc="0C090003" w:tentative="1">
+      <w:start w:val="1"/>
+      <w:numFmt w:val="bullet"/>
+      <w:lvlText w:val="o"/>
+      <w:lvlJc w:val="left"/>
+      <w:pPr>
+        <w:ind w:left="5760" w:hanging="360"/>
+      </w:pPr>
+      <w:rPr>
+        <w:rFonts w:ascii="Courier New" w:hAnsi="Courier New" w:cs="Courier New" w:hint="default"/>
+      </w:rPr>
+    </w:lvl>
+    <w:lvl w:ilvl="8" w:tplc="0C090005" w:tentative="1">
+      <w:start w:val="1"/>
+      <w:numFmt w:val="bullet"/>
+      <w:lvlText w:val=""/>
+      <w:lvlJc w:val="left"/>
+      <w:pPr>
+        <w:ind w:left="6480" w:hanging="360"/>
+      </w:pPr>
+      <w:rPr>
+        <w:rFonts w:ascii="Wingdings" w:hAnsi="Wingdings" w:hint="default"/>
+      </w:rPr>
+    </w:lvl>
+  </w:abstractNum>
+  <w:abstractNum w:abstractNumId="2" w15:restartNumberingAfterBreak="0">
+    <w:nsid w:val="43D752A4"/>
+    <w:multiLevelType w:val="hybridMultilevel"/>
+    <w:tmpl w:val="E04E8B42"/>
+    <w:lvl w:ilvl="0" w:tplc="0C090001">
+      <w:start w:val="1"/>
+      <w:numFmt w:val="bullet"/>
+      <w:lvlText w:val=""/>
+      <w:lvlJc w:val="left"/>
+      <w:pPr>
+        <w:ind w:left="720" w:hanging="360"/>
+      </w:pPr>
+      <w:rPr>
+        <w:rFonts w:ascii="Symbol" w:hAnsi="Symbol" w:hint="default"/>
+      </w:rPr>
+    </w:lvl>
+    <w:lvl w:ilvl="1" w:tplc="0C090003">
+      <w:start w:val="1"/>
+      <w:numFmt w:val="bullet"/>
+      <w:lvlText w:val="o"/>
+      <w:lvlJc w:val="left"/>
+      <w:pPr>
+        <w:ind w:left="1440" w:hanging="360"/>
+      </w:pPr>
+      <w:rPr>
+        <w:rFonts w:ascii="Courier New" w:hAnsi="Courier New" w:cs="Courier New" w:hint="default"/>
+      </w:rPr>
+    </w:lvl>
+    <w:lvl w:ilvl="2" w:tplc="0C090005" w:tentative="1">
+      <w:start w:val="1"/>
+      <w:numFmt w:val="bullet"/>
+      <w:lvlText w:val=""/>
+      <w:lvlJc w:val="left"/>
+      <w:pPr>
+        <w:ind w:left="2160" w:hanging="360"/>
+      </w:pPr>
+      <w:rPr>
+        <w:rFonts w:ascii="Wingdings" w:hAnsi="Wingdings" w:hint="default"/>
+      </w:rPr>
+    </w:lvl>
+    <w:lvl w:ilvl="3" w:tplc="0C090001" w:tentative="1">
+      <w:start w:val="1"/>
+      <w:numFmt w:val="bullet"/>
+      <w:lvlText w:val=""/>
+      <w:lvlJc w:val="left"/>
+      <w:pPr>
+        <w:ind w:left="2880" w:hanging="360"/>
+      </w:pPr>
+      <w:rPr>
+        <w:rFonts w:ascii="Symbol" w:hAnsi="Symbol" w:hint="default"/>
+      </w:rPr>
+    </w:lvl>
+    <w:lvl w:ilvl="4" w:tplc="0C090003" w:tentative="1">
+      <w:start w:val="1"/>
+      <w:numFmt w:val="bullet"/>
+      <w:lvlText w:val="o"/>
+      <w:lvlJc w:val="left"/>
+      <w:pPr>
+        <w:ind w:left="3600" w:hanging="360"/>
+      </w:pPr>
+      <w:rPr>
+        <w:rFonts w:ascii="Courier New" w:hAnsi="Courier New" w:cs="Courier New" w:hint="default"/>
+      </w:rPr>
+    </w:lvl>
+    <w:lvl w:ilvl="5" w:tplc="0C090005" w:tentative="1">
+      <w:start w:val="1"/>
+      <w:numFmt w:val="bullet"/>
+      <w:lvlText w:val=""/>
+      <w:lvlJc w:val="left"/>
+      <w:pPr>
+        <w:ind w:left="4320" w:hanging="360"/>
+      </w:pPr>
+      <w:rPr>
+        <w:rFonts w:ascii="Wingdings" w:hAnsi="Wingdings" w:hint="default"/>
+      </w:rPr>
+    </w:lvl>
+    <w:lvl w:ilvl="6" w:tplc="0C090001" w:tentative="1">
+      <w:start w:val="1"/>
+      <w:numFmt w:val="bullet"/>
+      <w:lvlText w:val=""/>
+      <w:lvlJc w:val="left"/>
+      <w:pPr>
+        <w:ind w:left="5040" w:hanging="360"/>
+      </w:pPr>
+      <w:rPr>
+        <w:rFonts w:ascii="Symbol" w:hAnsi="Symbol" w:hint="default"/>
+      </w:rPr>
+    </w:lvl>
+    <w:lvl w:ilvl="7" w:tplc="0C090003" w:tentative="1">
+      <w:start w:val="1"/>
+      <w:numFmt w:val="bullet"/>
+      <w:lvlText w:val="o"/>
+      <w:lvlJc w:val="left"/>
+      <w:pPr>
+        <w:ind w:left="5760" w:hanging="360"/>
+      </w:pPr>
+      <w:rPr>
+        <w:rFonts w:ascii="Courier New" w:hAnsi="Courier New" w:cs="Courier New" w:hint="default"/>
+      </w:rPr>
+    </w:lvl>
+    <w:lvl w:ilvl="8" w:tplc="0C090005" w:tentative="1">
+      <w:start w:val="1"/>
+      <w:numFmt w:val="bullet"/>
+      <w:lvlText w:val=""/>
+      <w:lvlJc w:val="left"/>
+      <w:pPr>
+        <w:ind w:left="6480" w:hanging="360"/>
+      </w:pPr>
+      <w:rPr>
+        <w:rFonts w:ascii="Wingdings" w:hAnsi="Wingdings" w:hint="default"/>
+      </w:rPr>
+    </w:lvl>
+  </w:abstractNum>
+  <w:abstractNum w:abstractNumId="3" w15:restartNumberingAfterBreak="0">
+    <w:nsid w:val="526F26C9"/>
+    <w:multiLevelType w:val="hybridMultilevel"/>
+    <w:tmpl w:val="586807B0"/>
     <w:lvl w:ilvl="0" w:tplc="0C090001">
       <w:start w:val="1"/>
       <w:numFmt w:val="bullet"/>
@@ -152,6 +1228,15 @@
     </w:lvl>
   </w:abstractNum>
   <w:num w:numId="1" w16cid:durableId="629629238">
+    <w:abstractNumId w:val="1"/>
+  </w:num>
+  <w:num w:numId="2" w16cid:durableId="704213381">
+    <w:abstractNumId w:val="2"/>
+  </w:num>
+  <w:num w:numId="3" w16cid:durableId="1251356540">
+    <w:abstractNumId w:val="3"/>
+  </w:num>
+  <w:num w:numId="4" w16cid:durableId="296691153">
     <w:abstractNumId w:val="0"/>
   </w:num>
 </w:numbering>
@@ -557,6 +1642,7 @@
   <w:style w:type="paragraph" w:default="1" w:styleId="Normal">
     <w:name w:val="Normal"/>
     <w:qFormat/>
+    <w:rsid w:val="007D74EB"/>
   </w:style>
   <w:style w:type="paragraph" w:styleId="Heading1">
     <w:name w:val="heading 1"/>
@@ -760,7 +1846,6 @@
   <w:style w:type="character" w:default="1" w:styleId="DefaultParagraphFont">
     <w:name w:val="Default Paragraph Font"/>
     <w:uiPriority w:val="1"/>
-    <w:semiHidden/>
     <w:unhideWhenUsed/>
   </w:style>
   <w:style w:type="table" w:default="1" w:styleId="TableNormal">
@@ -1072,6 +2157,92 @@
       <w:smallCaps/>
       <w:color w:val="0F4761" w:themeColor="accent1" w:themeShade="BF"/>
       <w:spacing w:val="5"/>
+    </w:rPr>
+  </w:style>
+  <w:style w:type="paragraph" w:styleId="Header">
+    <w:name w:val="header"/>
+    <w:basedOn w:val="Normal"/>
+    <w:link w:val="HeaderChar"/>
+    <w:uiPriority w:val="99"/>
+    <w:unhideWhenUsed/>
+    <w:rsid w:val="006B2741"/>
+    <w:pPr>
+      <w:tabs>
+        <w:tab w:val="center" w:pos="4513"/>
+        <w:tab w:val="right" w:pos="9026"/>
+      </w:tabs>
+      <w:spacing w:after="0" w:line="240" w:lineRule="auto"/>
+    </w:pPr>
+  </w:style>
+  <w:style w:type="character" w:customStyle="1" w:styleId="HeaderChar">
+    <w:name w:val="Header Char"/>
+    <w:basedOn w:val="DefaultParagraphFont"/>
+    <w:link w:val="Header"/>
+    <w:uiPriority w:val="99"/>
+    <w:rsid w:val="006B2741"/>
+  </w:style>
+  <w:style w:type="paragraph" w:styleId="Footer">
+    <w:name w:val="footer"/>
+    <w:basedOn w:val="Normal"/>
+    <w:link w:val="FooterChar"/>
+    <w:uiPriority w:val="99"/>
+    <w:unhideWhenUsed/>
+    <w:rsid w:val="006B2741"/>
+    <w:pPr>
+      <w:tabs>
+        <w:tab w:val="center" w:pos="4513"/>
+        <w:tab w:val="right" w:pos="9026"/>
+      </w:tabs>
+      <w:spacing w:after="0" w:line="240" w:lineRule="auto"/>
+    </w:pPr>
+  </w:style>
+  <w:style w:type="character" w:customStyle="1" w:styleId="FooterChar">
+    <w:name w:val="Footer Char"/>
+    <w:basedOn w:val="DefaultParagraphFont"/>
+    <w:link w:val="Footer"/>
+    <w:uiPriority w:val="99"/>
+    <w:rsid w:val="006B2741"/>
+  </w:style>
+  <w:style w:type="character" w:styleId="Hyperlink">
+    <w:name w:val="Hyperlink"/>
+    <w:basedOn w:val="DefaultParagraphFont"/>
+    <w:uiPriority w:val="99"/>
+    <w:unhideWhenUsed/>
+    <w:rsid w:val="006B2741"/>
+    <w:rPr>
+      <w:color w:val="467886" w:themeColor="hyperlink"/>
+      <w:u w:val="single"/>
+    </w:rPr>
+  </w:style>
+  <w:style w:type="character" w:styleId="UnresolvedMention">
+    <w:name w:val="Unresolved Mention"/>
+    <w:basedOn w:val="DefaultParagraphFont"/>
+    <w:uiPriority w:val="99"/>
+    <w:semiHidden/>
+    <w:unhideWhenUsed/>
+    <w:rsid w:val="006B2741"/>
+    <w:rPr>
+      <w:color w:val="605E5C"/>
+      <w:shd w:val="clear" w:color="auto" w:fill="E1DFDD"/>
+    </w:rPr>
+  </w:style>
+  <w:style w:type="paragraph" w:styleId="Caption">
+    <w:name w:val="caption"/>
+    <w:basedOn w:val="Normal"/>
+    <w:next w:val="Normal"/>
+    <w:uiPriority w:val="35"/>
+    <w:unhideWhenUsed/>
+    <w:qFormat/>
+    <w:rsid w:val="006B2741"/>
+    <w:pPr>
+      <w:spacing w:after="200" w:line="240" w:lineRule="auto"/>
+    </w:pPr>
+    <w:rPr>
+      <w:i/>
+      <w:iCs/>
+      <w:color w:val="0E2841" w:themeColor="text2"/>
+      <w:sz w:val="18"/>
+      <w:szCs w:val="18"/>
     </w:rPr>
   </w:style>
 </w:styles>

</xml_diff>